<commit_message>
Korrektur des ersten Versuchs
</commit_message>
<xml_diff>
--- a/Aufgabenblatt1/Protokoll Aufgabenblatt 1.docx
+++ b/Aufgabenblatt1/Protokoll Aufgabenblatt 1.docx
@@ -1,6 +1,6 @@
 
 <file path=word/document.xml><?xml version="1.0" encoding="utf-8"?>
-<w:document xmlns:wpc="http://schemas.microsoft.com/office/word/2010/wordprocessingCanvas" xmlns:mc="http://schemas.openxmlformats.org/markup-compatibility/2006" xmlns:o="urn:schemas-microsoft-com:office:office" xmlns:r="http://schemas.openxmlformats.org/officeDocument/2006/relationships" xmlns:m="http://schemas.openxmlformats.org/officeDocument/2006/math" xmlns:v="urn:schemas-microsoft-com:vml" xmlns:wp14="http://schemas.microsoft.com/office/word/2010/wordprocessingDrawing" xmlns:wp="http://schemas.openxmlformats.org/drawingml/2006/wordprocessingDrawing" xmlns:w10="urn:schemas-microsoft-com:office:word" xmlns:w="http://schemas.openxmlformats.org/wordprocessingml/2006/main" xmlns:w14="http://schemas.microsoft.com/office/word/2010/wordml" xmlns:w15="http://schemas.microsoft.com/office/word/2012/wordml" xmlns:wpg="http://schemas.microsoft.com/office/word/2010/wordprocessingGroup" xmlns:wpi="http://schemas.microsoft.com/office/word/2010/wordprocessingInk" xmlns:wne="http://schemas.microsoft.com/office/word/2006/wordml" xmlns:wps="http://schemas.microsoft.com/office/word/2010/wordprocessingShape" mc:Ignorable="w14 w15 wp14">
+<w:document xmlns:wpc="http://schemas.microsoft.com/office/word/2010/wordprocessingCanvas" xmlns:mo="http://schemas.microsoft.com/office/mac/office/2008/main" xmlns:mc="http://schemas.openxmlformats.org/markup-compatibility/2006" xmlns:mv="urn:schemas-microsoft-com:mac:vml" xmlns:o="urn:schemas-microsoft-com:office:office" xmlns:r="http://schemas.openxmlformats.org/officeDocument/2006/relationships" xmlns:m="http://schemas.openxmlformats.org/officeDocument/2006/math" xmlns:v="urn:schemas-microsoft-com:vml" xmlns:wp14="http://schemas.microsoft.com/office/word/2010/wordprocessingDrawing" xmlns:wp="http://schemas.openxmlformats.org/drawingml/2006/wordprocessingDrawing" xmlns:w10="urn:schemas-microsoft-com:office:word" xmlns:w="http://schemas.openxmlformats.org/wordprocessingml/2006/main" xmlns:w14="http://schemas.microsoft.com/office/word/2010/wordml" xmlns:w15="http://schemas.microsoft.com/office/word/2012/wordml" xmlns:wpg="http://schemas.microsoft.com/office/word/2010/wordprocessingGroup" xmlns:wpi="http://schemas.microsoft.com/office/word/2010/wordprocessingInk" xmlns:wne="http://schemas.microsoft.com/office/word/2006/wordml" xmlns:wps="http://schemas.microsoft.com/office/word/2010/wordprocessingShape" mc:Ignorable="w14 w15 wp14">
   <w:body>
     <w:p>
       <w:pPr>
@@ -311,20 +311,7 @@
         <w:t xml:space="preserve"> </w:t>
       </w:r>
       <w:r>
-        <w:t>(15S ,18</w:t>
-      </w:r>
-      <w:proofErr w:type="gramStart"/>
-      <w:r>
-        <w:t>S ,</w:t>
-      </w:r>
-      <w:proofErr w:type="spellStart"/>
-      <w:r>
-        <w:t>Tenma</w:t>
-      </w:r>
-      <w:proofErr w:type="spellEnd"/>
-      <w:proofErr w:type="gramEnd"/>
-      <w:r>
-        <w:t>) zu bestimmen.</w:t>
+        <w:t>(15S ,18S ,Tenma) zu bestimmen.</w:t>
       </w:r>
     </w:p>
     <w:p/>
@@ -532,11 +519,9 @@
             <w:tcW w:w="2264" w:type="dxa"/>
           </w:tcPr>
           <w:p>
-            <w:proofErr w:type="spellStart"/>
             <w:r>
               <w:t>Tenma</w:t>
             </w:r>
-            <w:proofErr w:type="spellEnd"/>
           </w:p>
         </w:tc>
         <w:tc>
@@ -582,11 +567,9 @@
       <w:r>
         <w:t xml:space="preserve">Aus dem Versuch kann man schlussfolgern, dass das 18S die geringste Messunsicherheit hat und das </w:t>
       </w:r>
-      <w:proofErr w:type="spellStart"/>
       <w:r>
         <w:t>Tenma</w:t>
       </w:r>
-      <w:proofErr w:type="spellEnd"/>
       <w:r>
         <w:t xml:space="preserve"> die höchste Messunsicherheit</w:t>
       </w:r>
@@ -597,11 +580,7 @@
         <w:t>.</w:t>
       </w:r>
       <w:r>
-        <w:t xml:space="preserve"> Außerdem haben wir </w:t>
-      </w:r>
-      <w:proofErr w:type="gramStart"/>
-      <w:r>
-        <w:t xml:space="preserve">festgestellt </w:t>
+        <w:t xml:space="preserve"> Außerdem haben wir festgestellt </w:t>
       </w:r>
       <w:r>
         <w:t>,</w:t>
@@ -612,7 +591,6 @@
       <w:r>
         <w:t>s</w:t>
       </w:r>
-      <w:proofErr w:type="gramEnd"/>
       <w:r>
         <w:t xml:space="preserve"> die Klemms</w:t>
       </w:r>
@@ -628,8 +606,6 @@
     <w:p/>
     <w:p/>
     <w:p>
-      <w:bookmarkStart w:id="0" w:name="_GoBack"/>
-      <w:bookmarkEnd w:id="0"/>
       <w:r>
         <w:lastRenderedPageBreak/>
         <w:t>1.1.2</w:t>
@@ -637,27 +613,14 @@
     </w:p>
     <w:p/>
     <w:p>
-      <w:proofErr w:type="spellStart"/>
-      <w:r>
-        <w:t>Halbauschlag</w:t>
-      </w:r>
-      <w:proofErr w:type="spellEnd"/>
-      <w:r>
-        <w:t>-Methode:</w:t>
-      </w:r>
-    </w:p>
-    <w:p/>
-    <w:p>
-      <w:r>
-        <w:t xml:space="preserve">Das Ziel des Versuches ist es den Innenwiderstand der unbekannten Spannungsquelle mit Hilfe der </w:t>
-      </w:r>
-      <w:proofErr w:type="spellStart"/>
-      <w:r>
-        <w:t>Halbauschlag</w:t>
-      </w:r>
-      <w:proofErr w:type="spellEnd"/>
-      <w:r>
-        <w:t>-Methode zu bestimmen. Dazu haben wir den</w:t>
+      <w:r>
+        <w:t>Halbauschlag-Methode:</w:t>
+      </w:r>
+    </w:p>
+    <w:p/>
+    <w:p>
+      <w:r>
+        <w:t>Das Ziel des Versuches ist es den Innenwiderstand der unbekannten Spannungsquelle mit Hilfe der Halbauschlag-Methode zu bestimmen. Dazu haben wir den</w:t>
       </w:r>
       <w:r>
         <w:t xml:space="preserve"> Widerstandswert so eingestellt</w:t>
@@ -731,15 +694,170 @@
     <w:p/>
     <w:p>
       <w:r>
-        <w:t xml:space="preserve">Innenwiderstand </w:t>
-      </w:r>
-      <w:proofErr w:type="spellStart"/>
-      <w:r>
-        <w:t>Ri</w:t>
-      </w:r>
-      <w:proofErr w:type="spellEnd"/>
-      <w:r>
-        <w:t xml:space="preserve"> = 100,2 Ohm</w:t>
+        <w:t>Innenwiderstand Ri = 100,2 Ohm</w:t>
+      </w:r>
+    </w:p>
+    <w:p/>
+    <w:p>
+      <w:pPr>
+        <w:widowControl w:val="0"/>
+        <w:tabs>
+          <w:tab w:val="left" w:pos="560"/>
+          <w:tab w:val="left" w:pos="1120"/>
+          <w:tab w:val="left" w:pos="1680"/>
+          <w:tab w:val="left" w:pos="2240"/>
+          <w:tab w:val="left" w:pos="2800"/>
+          <w:tab w:val="left" w:pos="3360"/>
+          <w:tab w:val="left" w:pos="3920"/>
+          <w:tab w:val="left" w:pos="4480"/>
+          <w:tab w:val="left" w:pos="5040"/>
+          <w:tab w:val="left" w:pos="5600"/>
+          <w:tab w:val="left" w:pos="6160"/>
+          <w:tab w:val="left" w:pos="6720"/>
+        </w:tabs>
+        <w:autoSpaceDE w:val="0"/>
+        <w:autoSpaceDN w:val="0"/>
+        <w:adjustRightInd w:val="0"/>
+        <w:rPr>
+          <w:rFonts w:cs="Helvetica"/>
+          <w:color w:val="000000"/>
+        </w:rPr>
+      </w:pPr>
+      <w:r>
+        <w:rPr>
+          <w:rFonts w:cs="Helvetica"/>
+          <w:color w:val="000000"/>
+        </w:rPr>
+        <w:t xml:space="preserve">Abs. Unsicherheit = 100Ω*0,0002 + 2Ω*0,001 + 0,2Ω*0,005 </w:t>
+      </w:r>
+    </w:p>
+    <w:p>
+      <w:pPr>
+        <w:widowControl w:val="0"/>
+        <w:tabs>
+          <w:tab w:val="left" w:pos="560"/>
+          <w:tab w:val="left" w:pos="1120"/>
+          <w:tab w:val="left" w:pos="1680"/>
+          <w:tab w:val="left" w:pos="2240"/>
+          <w:tab w:val="left" w:pos="2800"/>
+          <w:tab w:val="left" w:pos="3360"/>
+          <w:tab w:val="left" w:pos="3920"/>
+          <w:tab w:val="left" w:pos="4480"/>
+          <w:tab w:val="left" w:pos="5040"/>
+          <w:tab w:val="left" w:pos="5600"/>
+          <w:tab w:val="left" w:pos="6160"/>
+          <w:tab w:val="left" w:pos="6720"/>
+        </w:tabs>
+        <w:autoSpaceDE w:val="0"/>
+        <w:autoSpaceDN w:val="0"/>
+        <w:adjustRightInd w:val="0"/>
+        <w:rPr>
+          <w:rFonts w:cs="Helvetica"/>
+          <w:color w:val="000000"/>
+          <w:u w:val="single" w:color="000000"/>
+        </w:rPr>
+      </w:pPr>
+      <w:r>
+        <w:rPr>
+          <w:rFonts w:cs="Helvetica"/>
+          <w:color w:val="000000"/>
+        </w:rPr>
+        <w:t xml:space="preserve">Abs. Unsicherheit = </w:t>
+      </w:r>
+      <w:r>
+        <w:rPr>
+          <w:rFonts w:cs="Helvetica"/>
+          <w:color w:val="000000"/>
+          <w:u w:val="single" w:color="000000"/>
+        </w:rPr>
+        <w:t>0,023Ω</w:t>
+      </w:r>
+    </w:p>
+    <w:p>
+      <w:pPr>
+        <w:widowControl w:val="0"/>
+        <w:tabs>
+          <w:tab w:val="left" w:pos="560"/>
+          <w:tab w:val="left" w:pos="1120"/>
+          <w:tab w:val="left" w:pos="1680"/>
+          <w:tab w:val="left" w:pos="2240"/>
+          <w:tab w:val="left" w:pos="2800"/>
+          <w:tab w:val="left" w:pos="3360"/>
+          <w:tab w:val="left" w:pos="3920"/>
+          <w:tab w:val="left" w:pos="4480"/>
+          <w:tab w:val="left" w:pos="5040"/>
+          <w:tab w:val="left" w:pos="5600"/>
+          <w:tab w:val="left" w:pos="6160"/>
+          <w:tab w:val="left" w:pos="6720"/>
+        </w:tabs>
+        <w:autoSpaceDE w:val="0"/>
+        <w:autoSpaceDN w:val="0"/>
+        <w:adjustRightInd w:val="0"/>
+        <w:rPr>
+          <w:rFonts w:cs="Helvetica"/>
+          <w:color w:val="000000"/>
+          <w:u w:val="single" w:color="000000"/>
+        </w:rPr>
+      </w:pPr>
+    </w:p>
+    <w:p>
+      <w:pPr>
+        <w:widowControl w:val="0"/>
+        <w:tabs>
+          <w:tab w:val="left" w:pos="560"/>
+          <w:tab w:val="left" w:pos="1120"/>
+          <w:tab w:val="left" w:pos="1680"/>
+          <w:tab w:val="left" w:pos="2240"/>
+          <w:tab w:val="left" w:pos="2800"/>
+          <w:tab w:val="left" w:pos="3360"/>
+          <w:tab w:val="left" w:pos="3920"/>
+          <w:tab w:val="left" w:pos="4480"/>
+          <w:tab w:val="left" w:pos="5040"/>
+          <w:tab w:val="left" w:pos="5600"/>
+          <w:tab w:val="left" w:pos="6160"/>
+          <w:tab w:val="left" w:pos="6720"/>
+        </w:tabs>
+        <w:autoSpaceDE w:val="0"/>
+        <w:autoSpaceDN w:val="0"/>
+        <w:adjustRightInd w:val="0"/>
+        <w:rPr>
+          <w:rFonts w:cs="Helvetica"/>
+          <w:color w:val="000000"/>
+          <w:u w:color="000000"/>
+        </w:rPr>
+      </w:pPr>
+      <w:r>
+        <w:rPr>
+          <w:rFonts w:cs="Helvetica"/>
+          <w:color w:val="000000"/>
+          <w:u w:color="000000"/>
+        </w:rPr>
+        <w:t>Rel. Unsicherheit = 0,023Ω/102,2Ω</w:t>
+      </w:r>
+    </w:p>
+    <w:p>
+      <w:pPr>
+        <w:rPr>
+          <w:rFonts w:cs="Helvetica"/>
+          <w:color w:val="000000"/>
+          <w:u w:val="single" w:color="000000"/>
+        </w:rPr>
+      </w:pPr>
+      <w:r>
+        <w:rPr>
+          <w:rFonts w:cs="Helvetica"/>
+          <w:color w:val="000000"/>
+          <w:u w:color="000000"/>
+        </w:rPr>
+        <w:t xml:space="preserve">Rel. Unsicherheit = </w:t>
+      </w:r>
+      <w:r>
+        <w:rPr>
+          <w:rFonts w:cs="Helvetica"/>
+          <w:color w:val="000000"/>
+          <w:u w:val="single" w:color="000000"/>
+        </w:rPr>
+        <w:t>0,023%</w:t>
       </w:r>
     </w:p>
     <w:p/>
@@ -748,16 +866,19 @@
         <w:t>Dabei hatten w</w:t>
       </w:r>
       <w:r>
-        <w:t xml:space="preserve">ir eine Messunsicherheit von </w:t>
-      </w:r>
-      <w:r>
-        <w:t>2</w:t>
-      </w:r>
-      <w:r>
-        <w:t>,</w:t>
-      </w:r>
-      <w:r>
-        <w:t xml:space="preserve">05 </w:t>
+        <w:t xml:space="preserve">ir eine </w:t>
+      </w:r>
+      <w:r>
+        <w:t xml:space="preserve">(Abs.) </w:t>
+      </w:r>
+      <w:r>
+        <w:t xml:space="preserve">Messunsicherheit von </w:t>
+      </w:r>
+      <w:r>
+        <w:t>0,023</w:t>
+      </w:r>
+      <w:r>
+        <w:t xml:space="preserve"> </w:t>
       </w:r>
       <w:r>
         <w:rPr>
@@ -802,18 +923,10 @@
     <w:p/>
     <w:p>
       <w:r>
-        <w:t xml:space="preserve">Die </w:t>
-      </w:r>
-      <w:proofErr w:type="spellStart"/>
-      <w:r>
-        <w:t>Halbausch</w:t>
-      </w:r>
-      <w:r>
-        <w:t>lag</w:t>
-      </w:r>
-      <w:proofErr w:type="spellEnd"/>
-      <w:r>
-        <w:t xml:space="preserve">-Methode ist nicht immer anwendbar, </w:t>
+        <w:t>Die Halbausch</w:t>
+      </w:r>
+      <w:r>
+        <w:t xml:space="preserve">lag-Methode ist nicht immer anwendbar, </w:t>
       </w:r>
       <w:r>
         <w:t>da</w:t>
@@ -840,13 +953,13 @@
         <w:t xml:space="preserve"> </w:t>
       </w:r>
       <w:r>
-        <w:t>(</w:t>
-      </w:r>
-      <w:proofErr w:type="spellStart"/>
-      <w:r>
-        <w:t>z.B</w:t>
-      </w:r>
-      <w:proofErr w:type="spellEnd"/>
+        <w:t>(z.B</w:t>
+      </w:r>
+      <w:r>
+        <w:t>.</w:t>
+      </w:r>
+      <w:bookmarkStart w:id="0" w:name="_GoBack"/>
+      <w:bookmarkEnd w:id="0"/>
       <w:r>
         <w:t xml:space="preserve"> Autobatterien).</w:t>
       </w:r>
@@ -1019,15 +1132,7 @@
     <w:p/>
     <w:p>
       <w:r>
-        <w:t xml:space="preserve">Das Ziel des Versuches ist es den Belastungsstrom mit allen zu Verfügung stehenden Multimetern (15S, 18S, </w:t>
-      </w:r>
-      <w:proofErr w:type="spellStart"/>
-      <w:r>
-        <w:t>Tenma</w:t>
-      </w:r>
-      <w:proofErr w:type="spellEnd"/>
-      <w:r>
-        <w:t>) zu Messen. Dabei ist die Universalspannungsquelle auf 4V eingestellt und in Reihe mit einer Widerstandsdekade von 80 Ohm geschaltet.</w:t>
+        <w:t>Das Ziel des Versuches ist es den Belastungsstrom mit allen zu Verfügung stehenden Multimetern (15S, 18S, Tenma) zu Messen. Dabei ist die Universalspannungsquelle auf 4V eingestellt und in Reihe mit einer Widerstandsdekade von 80 Ohm geschaltet.</w:t>
       </w:r>
     </w:p>
     <w:p>
@@ -1310,11 +1415,9 @@
             <w:tcW w:w="1509" w:type="dxa"/>
           </w:tcPr>
           <w:p>
-            <w:proofErr w:type="spellStart"/>
             <w:r>
               <w:t>Tenma</w:t>
             </w:r>
-            <w:proofErr w:type="spellEnd"/>
           </w:p>
         </w:tc>
         <w:tc>
@@ -1372,13 +1475,34 @@
     <w:p/>
     <w:p>
       <w:r>
-        <w:t xml:space="preserve">Die hohen Abweichungen bei diesen Versuch erklären wir uns durch die Unsicherheit die bei der </w:t>
-      </w:r>
-      <w:r>
-        <w:t>Widerstandsdekade vorhanden ist und die Unsicherheit der Messgeräte</w:t>
-      </w:r>
-      <w:r>
-        <w:t>.</w:t>
+        <w:t xml:space="preserve">Die hohen Abweichungen bei </w:t>
+      </w:r>
+      <w:r>
+        <w:t>diesem Versuch</w:t>
+      </w:r>
+      <w:r>
+        <w:t xml:space="preserve"> erklären wir uns durch</w:t>
+      </w:r>
+      <w:r>
+        <w:t xml:space="preserve"> den </w:t>
+      </w:r>
+      <w:r>
+        <w:t>vergleichsweise</w:t>
+      </w:r>
+      <w:r>
+        <w:t xml:space="preserve"> großen Spannungsabfall über den </w:t>
+      </w:r>
+      <w:r>
+        <w:t>Amperemeter</w:t>
+      </w:r>
+      <w:r>
+        <w:t xml:space="preserve">. Dieses bezeichnen wir als „System </w:t>
+      </w:r>
+      <w:r>
+        <w:t>Messfehler</w:t>
+      </w:r>
+      <w:r>
+        <w:t>“.</w:t>
       </w:r>
     </w:p>
     <w:p/>
@@ -1399,6 +1523,7 @@
           <w:noProof/>
           <w:lang w:eastAsia="de-DE"/>
         </w:rPr>
+        <w:lastRenderedPageBreak/>
         <w:drawing>
           <wp:inline distT="0" distB="0" distL="0" distR="0" wp14:anchorId="56C76690" wp14:editId="3AB684B2">
             <wp:extent cx="4966459" cy="2596515"/>
@@ -1455,7 +1580,6 @@
           <w:noProof/>
           <w:lang w:eastAsia="de-DE"/>
         </w:rPr>
-        <w:lastRenderedPageBreak/>
         <w:drawing>
           <wp:inline distT="0" distB="0" distL="0" distR="0" wp14:anchorId="287F6A89" wp14:editId="1B3439D0">
             <wp:extent cx="5740400" cy="1346200"/>
@@ -1514,7 +1638,16 @@
     <w:p/>
     <w:p>
       <w:r>
-        <w:t>Die Abweichungen bei diesen Versuch erklären wir uns durch die Unsicherheit die bei den Widerständen vorhan</w:t>
+        <w:t>Die Abweichungen bei diesem</w:t>
+      </w:r>
+      <w:r>
+        <w:t xml:space="preserve"> Versuch erklären wir uns durch die </w:t>
+      </w:r>
+      <w:r>
+        <w:t xml:space="preserve">Toleranzen </w:t>
+      </w:r>
+      <w:r>
+        <w:t>die bei den Widerständen vorhan</w:t>
       </w:r>
       <w:r>
         <w:t>den ist und die Unsicherheit des Messgeräts</w:t>
@@ -1606,8 +1739,6 @@
         </w:rPr>
       </w:pPr>
     </w:p>
-    <w:p/>
-    <w:p/>
     <w:p/>
     <w:p/>
     <w:p/>
@@ -1736,29 +1867,13 @@
         <w:t>Innenwiderstand(gemessen</w:t>
       </w:r>
       <w:r>
-        <w:t xml:space="preserve"> mit </w:t>
-      </w:r>
-      <w:proofErr w:type="spellStart"/>
-      <w:r>
-        <w:t>Halbauschlag</w:t>
-      </w:r>
-      <w:proofErr w:type="spellEnd"/>
-      <w:r>
-        <w:t>-Methode</w:t>
+        <w:t xml:space="preserve"> mit Halbauschlag-Methode</w:t>
       </w:r>
       <w:r>
         <w:t>)</w:t>
       </w:r>
       <w:r>
-        <w:t xml:space="preserve"> </w:t>
-      </w:r>
-      <w:proofErr w:type="spellStart"/>
-      <w:r>
-        <w:t>Ri</w:t>
-      </w:r>
-      <w:proofErr w:type="spellEnd"/>
-      <w:r>
-        <w:t xml:space="preserve"> = 591,1 </w:t>
+        <w:t xml:space="preserve"> Ri = 591,1 </w:t>
       </w:r>
       <w:r>
         <w:rPr>
@@ -1773,15 +1888,7 @@
     <w:p/>
     <w:p>
       <w:r>
-        <w:t xml:space="preserve">Innenwiderstand(gemessen mit Ohmmeter) </w:t>
-      </w:r>
-      <w:proofErr w:type="spellStart"/>
-      <w:r>
-        <w:t>Ri</w:t>
-      </w:r>
-      <w:proofErr w:type="spellEnd"/>
-      <w:r>
-        <w:t xml:space="preserve"> = 592,2 </w:t>
+        <w:t xml:space="preserve">Innenwiderstand(gemessen mit Ohmmeter) Ri = 592,2 </w:t>
       </w:r>
       <w:r>
         <w:rPr>
@@ -1808,7 +1915,16 @@
         <w:t>Ω</w:t>
       </w:r>
       <w:r>
-        <w:t>. Der Unterschied tritt durch die Unsicherheit der Widerstände und des Messgeräts auf.</w:t>
+        <w:t xml:space="preserve">. Der Unterschied tritt durch </w:t>
+      </w:r>
+      <w:r>
+        <w:t xml:space="preserve"> die Unsicherheit des</w:t>
+      </w:r>
+      <w:r>
+        <w:t xml:space="preserve"> Messgeräts </w:t>
+      </w:r>
+      <w:r>
+        <w:t>sowie der Abweichung der theoretischen Quelle und der realen Quelle.</w:t>
       </w:r>
     </w:p>
     <w:p/>
@@ -2152,7 +2268,7 @@
 </file>
 
 <file path=word/endnotes.xml><?xml version="1.0" encoding="utf-8"?>
-<w:endnotes xmlns:wpc="http://schemas.microsoft.com/office/word/2010/wordprocessingCanvas" xmlns:mc="http://schemas.openxmlformats.org/markup-compatibility/2006" xmlns:o="urn:schemas-microsoft-com:office:office" xmlns:r="http://schemas.openxmlformats.org/officeDocument/2006/relationships" xmlns:m="http://schemas.openxmlformats.org/officeDocument/2006/math" xmlns:v="urn:schemas-microsoft-com:vml" xmlns:wp14="http://schemas.microsoft.com/office/word/2010/wordprocessingDrawing" xmlns:wp="http://schemas.openxmlformats.org/drawingml/2006/wordprocessingDrawing" xmlns:w10="urn:schemas-microsoft-com:office:word" xmlns:w="http://schemas.openxmlformats.org/wordprocessingml/2006/main" xmlns:w14="http://schemas.microsoft.com/office/word/2010/wordml" xmlns:w15="http://schemas.microsoft.com/office/word/2012/wordml" xmlns:wpg="http://schemas.microsoft.com/office/word/2010/wordprocessingGroup" xmlns:wpi="http://schemas.microsoft.com/office/word/2010/wordprocessingInk" xmlns:wne="http://schemas.microsoft.com/office/word/2006/wordml" xmlns:wps="http://schemas.microsoft.com/office/word/2010/wordprocessingShape" mc:Ignorable="w14 w15 wp14">
+<w:endnotes xmlns:wpc="http://schemas.microsoft.com/office/word/2010/wordprocessingCanvas" xmlns:mo="http://schemas.microsoft.com/office/mac/office/2008/main" xmlns:mc="http://schemas.openxmlformats.org/markup-compatibility/2006" xmlns:mv="urn:schemas-microsoft-com:mac:vml" xmlns:o="urn:schemas-microsoft-com:office:office" xmlns:r="http://schemas.openxmlformats.org/officeDocument/2006/relationships" xmlns:m="http://schemas.openxmlformats.org/officeDocument/2006/math" xmlns:v="urn:schemas-microsoft-com:vml" xmlns:wp14="http://schemas.microsoft.com/office/word/2010/wordprocessingDrawing" xmlns:wp="http://schemas.openxmlformats.org/drawingml/2006/wordprocessingDrawing" xmlns:w10="urn:schemas-microsoft-com:office:word" xmlns:w="http://schemas.openxmlformats.org/wordprocessingml/2006/main" xmlns:w14="http://schemas.microsoft.com/office/word/2010/wordml" xmlns:w15="http://schemas.microsoft.com/office/word/2012/wordml" xmlns:wpg="http://schemas.microsoft.com/office/word/2010/wordprocessingGroup" xmlns:wpi="http://schemas.microsoft.com/office/word/2010/wordprocessingInk" xmlns:wne="http://schemas.microsoft.com/office/word/2006/wordml" xmlns:wps="http://schemas.microsoft.com/office/word/2010/wordprocessingShape" mc:Ignorable="w14 w15 wp14">
   <w:endnote w:type="separator" w:id="-1">
     <w:p>
       <w:r>
@@ -2171,7 +2287,7 @@
 </file>
 
 <file path=word/footer1.xml><?xml version="1.0" encoding="utf-8"?>
-<w:ftr xmlns:wpc="http://schemas.microsoft.com/office/word/2010/wordprocessingCanvas" xmlns:mc="http://schemas.openxmlformats.org/markup-compatibility/2006" xmlns:o="urn:schemas-microsoft-com:office:office" xmlns:r="http://schemas.openxmlformats.org/officeDocument/2006/relationships" xmlns:m="http://schemas.openxmlformats.org/officeDocument/2006/math" xmlns:v="urn:schemas-microsoft-com:vml" xmlns:wp14="http://schemas.microsoft.com/office/word/2010/wordprocessingDrawing" xmlns:wp="http://schemas.openxmlformats.org/drawingml/2006/wordprocessingDrawing" xmlns:w10="urn:schemas-microsoft-com:office:word" xmlns:w="http://schemas.openxmlformats.org/wordprocessingml/2006/main" xmlns:w14="http://schemas.microsoft.com/office/word/2010/wordml" xmlns:w15="http://schemas.microsoft.com/office/word/2012/wordml" xmlns:wpg="http://schemas.microsoft.com/office/word/2010/wordprocessingGroup" xmlns:wpi="http://schemas.microsoft.com/office/word/2010/wordprocessingInk" xmlns:wne="http://schemas.microsoft.com/office/word/2006/wordml" xmlns:wps="http://schemas.microsoft.com/office/word/2010/wordprocessingShape" mc:Ignorable="w14 w15 wp14">
+<w:ftr xmlns:wpc="http://schemas.microsoft.com/office/word/2010/wordprocessingCanvas" xmlns:mo="http://schemas.microsoft.com/office/mac/office/2008/main" xmlns:mc="http://schemas.openxmlformats.org/markup-compatibility/2006" xmlns:mv="urn:schemas-microsoft-com:mac:vml" xmlns:o="urn:schemas-microsoft-com:office:office" xmlns:r="http://schemas.openxmlformats.org/officeDocument/2006/relationships" xmlns:m="http://schemas.openxmlformats.org/officeDocument/2006/math" xmlns:v="urn:schemas-microsoft-com:vml" xmlns:wp14="http://schemas.microsoft.com/office/word/2010/wordprocessingDrawing" xmlns:wp="http://schemas.openxmlformats.org/drawingml/2006/wordprocessingDrawing" xmlns:w10="urn:schemas-microsoft-com:office:word" xmlns:w="http://schemas.openxmlformats.org/wordprocessingml/2006/main" xmlns:w14="http://schemas.microsoft.com/office/word/2010/wordml" xmlns:w15="http://schemas.microsoft.com/office/word/2012/wordml" xmlns:wpg="http://schemas.microsoft.com/office/word/2010/wordprocessingGroup" xmlns:wpi="http://schemas.microsoft.com/office/word/2010/wordprocessingInk" xmlns:wne="http://schemas.microsoft.com/office/word/2006/wordml" xmlns:wps="http://schemas.microsoft.com/office/word/2010/wordprocessingShape" mc:Ignorable="w14 w15 wp14">
   <w:p>
     <w:pPr>
       <w:pStyle w:val="Fuzeile"/>
@@ -2209,7 +2325,7 @@
 </file>
 
 <file path=word/footer2.xml><?xml version="1.0" encoding="utf-8"?>
-<w:ftr xmlns:wpc="http://schemas.microsoft.com/office/word/2010/wordprocessingCanvas" xmlns:mc="http://schemas.openxmlformats.org/markup-compatibility/2006" xmlns:o="urn:schemas-microsoft-com:office:office" xmlns:r="http://schemas.openxmlformats.org/officeDocument/2006/relationships" xmlns:m="http://schemas.openxmlformats.org/officeDocument/2006/math" xmlns:v="urn:schemas-microsoft-com:vml" xmlns:wp14="http://schemas.microsoft.com/office/word/2010/wordprocessingDrawing" xmlns:wp="http://schemas.openxmlformats.org/drawingml/2006/wordprocessingDrawing" xmlns:w10="urn:schemas-microsoft-com:office:word" xmlns:w="http://schemas.openxmlformats.org/wordprocessingml/2006/main" xmlns:w14="http://schemas.microsoft.com/office/word/2010/wordml" xmlns:w15="http://schemas.microsoft.com/office/word/2012/wordml" xmlns:wpg="http://schemas.microsoft.com/office/word/2010/wordprocessingGroup" xmlns:wpi="http://schemas.microsoft.com/office/word/2010/wordprocessingInk" xmlns:wne="http://schemas.microsoft.com/office/word/2006/wordml" xmlns:wps="http://schemas.microsoft.com/office/word/2010/wordprocessingShape" mc:Ignorable="w14 w15 wp14">
+<w:ftr xmlns:wpc="http://schemas.microsoft.com/office/word/2010/wordprocessingCanvas" xmlns:mo="http://schemas.microsoft.com/office/mac/office/2008/main" xmlns:mc="http://schemas.openxmlformats.org/markup-compatibility/2006" xmlns:mv="urn:schemas-microsoft-com:mac:vml" xmlns:o="urn:schemas-microsoft-com:office:office" xmlns:r="http://schemas.openxmlformats.org/officeDocument/2006/relationships" xmlns:m="http://schemas.openxmlformats.org/officeDocument/2006/math" xmlns:v="urn:schemas-microsoft-com:vml" xmlns:wp14="http://schemas.microsoft.com/office/word/2010/wordprocessingDrawing" xmlns:wp="http://schemas.openxmlformats.org/drawingml/2006/wordprocessingDrawing" xmlns:w10="urn:schemas-microsoft-com:office:word" xmlns:w="http://schemas.openxmlformats.org/wordprocessingml/2006/main" xmlns:w14="http://schemas.microsoft.com/office/word/2010/wordml" xmlns:w15="http://schemas.microsoft.com/office/word/2012/wordml" xmlns:wpg="http://schemas.microsoft.com/office/word/2010/wordprocessingGroup" xmlns:wpi="http://schemas.microsoft.com/office/word/2010/wordprocessingInk" xmlns:wne="http://schemas.microsoft.com/office/word/2006/wordml" xmlns:wps="http://schemas.microsoft.com/office/word/2010/wordprocessingShape" mc:Ignorable="w14 w15 wp14">
   <w:p>
     <w:pPr>
       <w:pStyle w:val="Fuzeile"/>
@@ -2241,7 +2357,7 @@
         <w:rStyle w:val="Seitenzahl"/>
         <w:noProof/>
       </w:rPr>
-      <w:t>10</w:t>
+      <w:t>3</w:t>
     </w:r>
     <w:r>
       <w:rPr>
@@ -2268,7 +2384,7 @@
 </file>
 
 <file path=word/footnotes.xml><?xml version="1.0" encoding="utf-8"?>
-<w:footnotes xmlns:wpc="http://schemas.microsoft.com/office/word/2010/wordprocessingCanvas" xmlns:mc="http://schemas.openxmlformats.org/markup-compatibility/2006" xmlns:o="urn:schemas-microsoft-com:office:office" xmlns:r="http://schemas.openxmlformats.org/officeDocument/2006/relationships" xmlns:m="http://schemas.openxmlformats.org/officeDocument/2006/math" xmlns:v="urn:schemas-microsoft-com:vml" xmlns:wp14="http://schemas.microsoft.com/office/word/2010/wordprocessingDrawing" xmlns:wp="http://schemas.openxmlformats.org/drawingml/2006/wordprocessingDrawing" xmlns:w10="urn:schemas-microsoft-com:office:word" xmlns:w="http://schemas.openxmlformats.org/wordprocessingml/2006/main" xmlns:w14="http://schemas.microsoft.com/office/word/2010/wordml" xmlns:w15="http://schemas.microsoft.com/office/word/2012/wordml" xmlns:wpg="http://schemas.microsoft.com/office/word/2010/wordprocessingGroup" xmlns:wpi="http://schemas.microsoft.com/office/word/2010/wordprocessingInk" xmlns:wne="http://schemas.microsoft.com/office/word/2006/wordml" xmlns:wps="http://schemas.microsoft.com/office/word/2010/wordprocessingShape" mc:Ignorable="w14 w15 wp14">
+<w:footnotes xmlns:wpc="http://schemas.microsoft.com/office/word/2010/wordprocessingCanvas" xmlns:mo="http://schemas.microsoft.com/office/mac/office/2008/main" xmlns:mc="http://schemas.openxmlformats.org/markup-compatibility/2006" xmlns:mv="urn:schemas-microsoft-com:mac:vml" xmlns:o="urn:schemas-microsoft-com:office:office" xmlns:r="http://schemas.openxmlformats.org/officeDocument/2006/relationships" xmlns:m="http://schemas.openxmlformats.org/officeDocument/2006/math" xmlns:v="urn:schemas-microsoft-com:vml" xmlns:wp14="http://schemas.microsoft.com/office/word/2010/wordprocessingDrawing" xmlns:wp="http://schemas.openxmlformats.org/drawingml/2006/wordprocessingDrawing" xmlns:w10="urn:schemas-microsoft-com:office:word" xmlns:w="http://schemas.openxmlformats.org/wordprocessingml/2006/main" xmlns:w14="http://schemas.microsoft.com/office/word/2010/wordml" xmlns:w15="http://schemas.microsoft.com/office/word/2012/wordml" xmlns:wpg="http://schemas.microsoft.com/office/word/2010/wordprocessingGroup" xmlns:wpi="http://schemas.microsoft.com/office/word/2010/wordprocessingInk" xmlns:wne="http://schemas.microsoft.com/office/word/2006/wordml" xmlns:wps="http://schemas.microsoft.com/office/word/2010/wordprocessingShape" mc:Ignorable="w14 w15 wp14">
   <w:footnote w:type="separator" w:id="-1">
     <w:p>
       <w:r>
@@ -2287,7 +2403,7 @@
 </file>
 
 <file path=word/header1.xml><?xml version="1.0" encoding="utf-8"?>
-<w:hdr xmlns:wpc="http://schemas.microsoft.com/office/word/2010/wordprocessingCanvas" xmlns:mc="http://schemas.openxmlformats.org/markup-compatibility/2006" xmlns:o="urn:schemas-microsoft-com:office:office" xmlns:r="http://schemas.openxmlformats.org/officeDocument/2006/relationships" xmlns:m="http://schemas.openxmlformats.org/officeDocument/2006/math" xmlns:v="urn:schemas-microsoft-com:vml" xmlns:wp14="http://schemas.microsoft.com/office/word/2010/wordprocessingDrawing" xmlns:wp="http://schemas.openxmlformats.org/drawingml/2006/wordprocessingDrawing" xmlns:w10="urn:schemas-microsoft-com:office:word" xmlns:w="http://schemas.openxmlformats.org/wordprocessingml/2006/main" xmlns:w14="http://schemas.microsoft.com/office/word/2010/wordml" xmlns:w15="http://schemas.microsoft.com/office/word/2012/wordml" xmlns:wpg="http://schemas.microsoft.com/office/word/2010/wordprocessingGroup" xmlns:wpi="http://schemas.microsoft.com/office/word/2010/wordprocessingInk" xmlns:wne="http://schemas.microsoft.com/office/word/2006/wordml" xmlns:wps="http://schemas.microsoft.com/office/word/2010/wordprocessingShape" mc:Ignorable="w14 w15 wp14">
+<w:hdr xmlns:wpc="http://schemas.microsoft.com/office/word/2010/wordprocessingCanvas" xmlns:mo="http://schemas.microsoft.com/office/mac/office/2008/main" xmlns:mc="http://schemas.openxmlformats.org/markup-compatibility/2006" xmlns:mv="urn:schemas-microsoft-com:mac:vml" xmlns:o="urn:schemas-microsoft-com:office:office" xmlns:r="http://schemas.openxmlformats.org/officeDocument/2006/relationships" xmlns:m="http://schemas.openxmlformats.org/officeDocument/2006/math" xmlns:v="urn:schemas-microsoft-com:vml" xmlns:wp14="http://schemas.microsoft.com/office/word/2010/wordprocessingDrawing" xmlns:wp="http://schemas.openxmlformats.org/drawingml/2006/wordprocessingDrawing" xmlns:w10="urn:schemas-microsoft-com:office:word" xmlns:w="http://schemas.openxmlformats.org/wordprocessingml/2006/main" xmlns:w14="http://schemas.microsoft.com/office/word/2010/wordml" xmlns:w15="http://schemas.microsoft.com/office/word/2012/wordml" xmlns:wpg="http://schemas.microsoft.com/office/word/2010/wordprocessingGroup" xmlns:wpi="http://schemas.microsoft.com/office/word/2010/wordprocessingInk" xmlns:wne="http://schemas.microsoft.com/office/word/2006/wordml" xmlns:wps="http://schemas.microsoft.com/office/word/2010/wordprocessingShape" mc:Ignorable="w14 w15 wp14">
   <w:p>
     <w:pPr>
       <w:pStyle w:val="Kopfzeile"/>
@@ -2339,7 +2455,7 @@
     </w:rPrDefault>
     <w:pPrDefault/>
   </w:docDefaults>
-  <w:latentStyles w:defLockedState="0" w:defUIPriority="99" w:defSemiHidden="0" w:defUnhideWhenUsed="0" w:defQFormat="0" w:count="371">
+  <w:latentStyles w:defLockedState="0" w:defUIPriority="99" w:defSemiHidden="0" w:defUnhideWhenUsed="0" w:defQFormat="0" w:count="380">
     <w:lsdException w:name="Normal" w:uiPriority="0" w:qFormat="1"/>
     <w:lsdException w:name="heading 1" w:uiPriority="9" w:qFormat="1"/>
     <w:lsdException w:name="heading 2" w:semiHidden="1" w:uiPriority="9" w:unhideWhenUsed="1" w:qFormat="1"/>
@@ -2791,6 +2907,7 @@
     <w:uiPriority w:val="39"/>
     <w:rsid w:val="00051BA6"/>
     <w:tblPr>
+      <w:tblInd w:w="0" w:type="dxa"/>
       <w:tblBorders>
         <w:top w:val="single" w:sz="4" w:space="0" w:color="auto"/>
         <w:left w:val="single" w:sz="4" w:space="0" w:color="auto"/>
@@ -2799,6 +2916,12 @@
         <w:insideH w:val="single" w:sz="4" w:space="0" w:color="auto"/>
         <w:insideV w:val="single" w:sz="4" w:space="0" w:color="auto"/>
       </w:tblBorders>
+      <w:tblCellMar>
+        <w:top w:w="0" w:type="dxa"/>
+        <w:left w:w="108" w:type="dxa"/>
+        <w:bottom w:w="0" w:type="dxa"/>
+        <w:right w:w="108" w:type="dxa"/>
+      </w:tblCellMar>
     </w:tblPr>
   </w:style>
   <w:style w:type="character" w:styleId="Seitenzahl">

</xml_diff>